<commit_message>
project + note changes
</commit_message>
<xml_diff>
--- a/Agile Software Engineering/Week_3_notes.docx
+++ b/Agile Software Engineering/Week_3_notes.docx
@@ -55,6 +55,7 @@
         </w:rPr>
         <w:t xml:space="preserve"> may have learnt more about the application and the requirements. And the environment in which the software must be used may also change. The solution is to not stick to the later requirements rigidly. The decision to make regarding which requirements to use should be done at the latest possible time, when there cannot possibly be a later one. </w:t>
       </w:r>
+      <w:proofErr w:type="gramStart"/>
       <w:r>
         <w:rPr>
           <w:lang w:val="en-US"/>
@@ -66,7 +67,15 @@
           <w:b/>
           <w:lang w:val="en-US"/>
         </w:rPr>
-        <w:t>”Just enough, just in time”</w:t>
+        <w:t>”Just</w:t>
+      </w:r>
+      <w:proofErr w:type="gramEnd"/>
+      <w:r>
+        <w:rPr>
+          <w:b/>
+          <w:lang w:val="en-US"/>
+        </w:rPr>
+        <w:t xml:space="preserve"> enough, just in time”</w:t>
       </w:r>
       <w:r>
         <w:rPr>
@@ -561,7 +570,7 @@
           <w:lang w:val="en-US"/>
         </w:rPr>
         <w:drawing>
-          <wp:anchor distT="0" distB="0" distL="114300" distR="114300" simplePos="0" relativeHeight="251658240" behindDoc="1" locked="0" layoutInCell="1" allowOverlap="1">
+          <wp:anchor distT="0" distB="0" distL="114300" distR="114300" simplePos="0" relativeHeight="251658240" behindDoc="1" locked="0" layoutInCell="1" allowOverlap="1" wp14:anchorId="5B03D7F7" wp14:editId="3D80FF2A">
             <wp:simplePos x="0" y="0"/>
             <wp:positionH relativeFrom="column">
               <wp:posOffset>-34290</wp:posOffset>
@@ -926,13 +935,46 @@
           <w:b/>
           <w:lang w:val="en-US"/>
         </w:rPr>
-        <w:t>Grooming the backlog</w:t>
-      </w:r>
-      <w:r>
-        <w:rPr>
-          <w:lang w:val="en-US"/>
-        </w:rPr>
-        <w:t xml:space="preserve"> is used to partition the </w:t>
+        <w:t xml:space="preserve">Grooming the </w:t>
+      </w:r>
+      <w:proofErr w:type="gramStart"/>
+      <w:r>
+        <w:rPr>
+          <w:b/>
+          <w:lang w:val="en-US"/>
+        </w:rPr>
+        <w:t>backlog</w:t>
+      </w:r>
+      <w:r>
+        <w:rPr>
+          <w:lang w:val="en-US"/>
+        </w:rPr>
+        <w:t xml:space="preserve"> </w:t>
+      </w:r>
+      <w:r>
+        <w:rPr>
+          <w:lang w:val="en-US"/>
+        </w:rPr>
+        <w:t xml:space="preserve"> AKA</w:t>
+      </w:r>
+      <w:proofErr w:type="gramEnd"/>
+      <w:r>
+        <w:rPr>
+          <w:lang w:val="en-US"/>
+        </w:rPr>
+        <w:t xml:space="preserve"> </w:t>
+      </w:r>
+      <w:r>
+        <w:rPr>
+          <w:lang w:val="en-US"/>
+        </w:rPr>
+        <w:t xml:space="preserve">product backlog iceberg, </w:t>
+      </w:r>
+      <w:r>
+        <w:rPr>
+          <w:lang w:val="en-US"/>
+        </w:rPr>
+        <w:t xml:space="preserve">is used to partition the </w:t>
       </w:r>
       <w:r>
         <w:rPr>
@@ -1034,6 +1076,7 @@
       </w:pPr>
       <w:r>
         <w:rPr>
+          <w:highlight w:val="yellow"/>
           <w:lang w:val="en-US"/>
         </w:rPr>
         <w:t xml:space="preserve">Each </w:t>
@@ -1041,12 +1084,14 @@
       <w:r>
         <w:rPr>
           <w:b/>
+          <w:highlight w:val="yellow"/>
           <w:lang w:val="en-US"/>
         </w:rPr>
         <w:t>user story</w:t>
       </w:r>
       <w:r>
         <w:rPr>
+          <w:highlight w:val="yellow"/>
           <w:lang w:val="en-US"/>
         </w:rPr>
         <w:t xml:space="preserve"> should describe a (thin) </w:t>
@@ -1054,10 +1099,369 @@
       <w:r>
         <w:rPr>
           <w:b/>
-          <w:lang w:val="en-US"/>
-        </w:rPr>
-        <w:t xml:space="preserve">end-to-end slice of functionality. </w:t>
-      </w:r>
+          <w:highlight w:val="yellow"/>
+          <w:lang w:val="en-US"/>
+        </w:rPr>
+        <w:t>end-to-end slice of functionality</w:t>
+      </w:r>
+      <w:r>
+        <w:rPr>
+          <w:b/>
+          <w:lang w:val="en-US"/>
+        </w:rPr>
+        <w:t xml:space="preserve">. </w:t>
+      </w:r>
+    </w:p>
+    <w:p>
+      <w:pPr>
+        <w:pStyle w:val="ListParagraph"/>
+        <w:numPr>
+          <w:ilvl w:val="0"/>
+          <w:numId w:val="6"/>
+        </w:numPr>
+        <w:jc w:val="both"/>
+        <w:rPr>
+          <w:lang w:val="en-US"/>
+        </w:rPr>
+      </w:pPr>
+      <w:r>
+        <w:rPr>
+          <w:b/>
+          <w:lang w:val="en-US"/>
+        </w:rPr>
+        <w:t xml:space="preserve">End-to-end slicing is a method of decomposing problems into smaller ones. </w:t>
+      </w:r>
+    </w:p>
+    <w:p>
+      <w:pPr>
+        <w:pStyle w:val="ListParagraph"/>
+        <w:numPr>
+          <w:ilvl w:val="0"/>
+          <w:numId w:val="6"/>
+        </w:numPr>
+        <w:jc w:val="both"/>
+        <w:rPr>
+          <w:lang w:val="en-US"/>
+        </w:rPr>
+      </w:pPr>
+      <w:r>
+        <w:rPr>
+          <w:b/>
+          <w:lang w:val="en-US"/>
+        </w:rPr>
+        <w:t xml:space="preserve">Functional decomposition </w:t>
+      </w:r>
+      <w:r>
+        <w:rPr>
+          <w:lang w:val="en-US"/>
+        </w:rPr>
+        <w:t xml:space="preserve">and </w:t>
+      </w:r>
+      <w:r>
+        <w:rPr>
+          <w:b/>
+          <w:lang w:val="en-US"/>
+        </w:rPr>
+        <w:t xml:space="preserve">object-oriented decomposition </w:t>
+      </w:r>
+      <w:r>
+        <w:rPr>
+          <w:lang w:val="en-US"/>
+        </w:rPr>
+        <w:t xml:space="preserve">are the other methods of decomposition. </w:t>
+      </w:r>
+    </w:p>
+    <w:p>
+      <w:pPr>
+        <w:jc w:val="both"/>
+        <w:rPr>
+          <w:lang w:val="en-US"/>
+        </w:rPr>
+      </w:pPr>
+    </w:p>
+    <w:p>
+      <w:pPr>
+        <w:jc w:val="both"/>
+        <w:rPr>
+          <w:u w:val="single"/>
+          <w:lang w:val="en-US"/>
+        </w:rPr>
+      </w:pPr>
+      <w:r>
+        <w:rPr>
+          <w:u w:val="single"/>
+          <w:lang w:val="en-US"/>
+        </w:rPr>
+        <w:t xml:space="preserve">Functional Decomposition </w:t>
+      </w:r>
+    </w:p>
+    <w:p>
+      <w:pPr>
+        <w:pStyle w:val="ListParagraph"/>
+        <w:numPr>
+          <w:ilvl w:val="0"/>
+          <w:numId w:val="19"/>
+        </w:numPr>
+        <w:jc w:val="both"/>
+        <w:rPr>
+          <w:u w:val="single"/>
+          <w:lang w:val="en-US"/>
+        </w:rPr>
+      </w:pPr>
+      <w:r>
+        <w:rPr>
+          <w:lang w:val="en-US"/>
+        </w:rPr>
+        <w:t xml:space="preserve">Used since the 1960s </w:t>
+      </w:r>
+    </w:p>
+    <w:p>
+      <w:pPr>
+        <w:pStyle w:val="ListParagraph"/>
+        <w:numPr>
+          <w:ilvl w:val="0"/>
+          <w:numId w:val="19"/>
+        </w:numPr>
+        <w:jc w:val="both"/>
+        <w:rPr>
+          <w:u w:val="single"/>
+          <w:lang w:val="en-US"/>
+        </w:rPr>
+      </w:pPr>
+      <w:r>
+        <w:rPr>
+          <w:lang w:val="en-US"/>
+        </w:rPr>
+        <w:t xml:space="preserve">Start with a high-level description of the overall functionality </w:t>
+      </w:r>
+      <w:proofErr w:type="spellStart"/>
+      <w:r>
+        <w:rPr>
+          <w:lang w:val="en-US"/>
+        </w:rPr>
+        <w:t>e.g</w:t>
+      </w:r>
+      <w:proofErr w:type="spellEnd"/>
+      <w:r>
+        <w:rPr>
+          <w:lang w:val="en-US"/>
+        </w:rPr>
+        <w:t xml:space="preserve"> bake a cake</w:t>
+      </w:r>
+    </w:p>
+    <w:p>
+      <w:pPr>
+        <w:pStyle w:val="ListParagraph"/>
+        <w:numPr>
+          <w:ilvl w:val="0"/>
+          <w:numId w:val="19"/>
+        </w:numPr>
+        <w:jc w:val="both"/>
+        <w:rPr>
+          <w:u w:val="single"/>
+          <w:lang w:val="en-US"/>
+        </w:rPr>
+      </w:pPr>
+      <w:r>
+        <w:rPr>
+          <w:lang w:val="en-US"/>
+        </w:rPr>
+        <w:t xml:space="preserve">Successively refine it to reveal more detail. </w:t>
+      </w:r>
+    </w:p>
+    <w:p>
+      <w:pPr>
+        <w:pStyle w:val="ListParagraph"/>
+        <w:numPr>
+          <w:ilvl w:val="0"/>
+          <w:numId w:val="19"/>
+        </w:numPr>
+        <w:jc w:val="both"/>
+        <w:rPr>
+          <w:u w:val="single"/>
+          <w:lang w:val="en-US"/>
+        </w:rPr>
+      </w:pPr>
+      <w:r>
+        <w:rPr>
+          <w:lang w:val="en-US"/>
+        </w:rPr>
+        <w:t xml:space="preserve">Look at bake a cake example in notes. </w:t>
+      </w:r>
+    </w:p>
+    <w:p>
+      <w:pPr>
+        <w:jc w:val="both"/>
+        <w:rPr>
+          <w:u w:val="single"/>
+          <w:lang w:val="en-US"/>
+        </w:rPr>
+      </w:pPr>
+    </w:p>
+    <w:p>
+      <w:pPr>
+        <w:jc w:val="both"/>
+        <w:rPr>
+          <w:u w:val="single"/>
+          <w:lang w:val="en-US"/>
+        </w:rPr>
+      </w:pPr>
+      <w:r>
+        <w:rPr>
+          <w:u w:val="single"/>
+          <w:lang w:val="en-US"/>
+        </w:rPr>
+        <w:t>Object-Oriented decomposition</w:t>
+      </w:r>
+    </w:p>
+    <w:p>
+      <w:pPr>
+        <w:pStyle w:val="ListParagraph"/>
+        <w:numPr>
+          <w:ilvl w:val="0"/>
+          <w:numId w:val="20"/>
+        </w:numPr>
+        <w:jc w:val="both"/>
+        <w:rPr>
+          <w:u w:val="single"/>
+          <w:lang w:val="en-US"/>
+        </w:rPr>
+      </w:pPr>
+      <w:r>
+        <w:rPr>
+          <w:lang w:val="en-US"/>
+        </w:rPr>
+        <w:t>Identify the actors in the system</w:t>
+      </w:r>
+    </w:p>
+    <w:p>
+      <w:pPr>
+        <w:pStyle w:val="ListParagraph"/>
+        <w:numPr>
+          <w:ilvl w:val="0"/>
+          <w:numId w:val="20"/>
+        </w:numPr>
+        <w:jc w:val="both"/>
+        <w:rPr>
+          <w:u w:val="single"/>
+          <w:lang w:val="en-US"/>
+        </w:rPr>
+      </w:pPr>
+      <w:r>
+        <w:rPr>
+          <w:lang w:val="en-US"/>
+        </w:rPr>
+        <w:t>An actor is any component that has state and/or behavior</w:t>
+      </w:r>
+    </w:p>
+    <w:p>
+      <w:pPr>
+        <w:pStyle w:val="ListParagraph"/>
+        <w:numPr>
+          <w:ilvl w:val="0"/>
+          <w:numId w:val="20"/>
+        </w:numPr>
+        <w:jc w:val="both"/>
+        <w:rPr>
+          <w:u w:val="single"/>
+          <w:lang w:val="en-US"/>
+        </w:rPr>
+      </w:pPr>
+      <w:r>
+        <w:rPr>
+          <w:lang w:val="en-US"/>
+        </w:rPr>
+        <w:t>An actor has a state if it knows something of importance to the desired functionality</w:t>
+      </w:r>
+    </w:p>
+    <w:p>
+      <w:pPr>
+        <w:pStyle w:val="ListParagraph"/>
+        <w:numPr>
+          <w:ilvl w:val="0"/>
+          <w:numId w:val="20"/>
+        </w:numPr>
+        <w:jc w:val="both"/>
+        <w:rPr>
+          <w:u w:val="single"/>
+          <w:lang w:val="en-US"/>
+        </w:rPr>
+      </w:pPr>
+      <w:r>
+        <w:rPr>
+          <w:lang w:val="en-US"/>
+        </w:rPr>
+        <w:t>An actor has a behavior if it can do something that progresses us to the desired goal.</w:t>
+      </w:r>
+    </w:p>
+    <w:p>
+      <w:pPr>
+        <w:pStyle w:val="ListParagraph"/>
+        <w:numPr>
+          <w:ilvl w:val="0"/>
+          <w:numId w:val="20"/>
+        </w:numPr>
+        <w:jc w:val="both"/>
+        <w:rPr>
+          <w:u w:val="single"/>
+          <w:lang w:val="en-US"/>
+        </w:rPr>
+      </w:pPr>
+      <w:r>
+        <w:rPr>
+          <w:lang w:val="en-US"/>
+        </w:rPr>
+        <w:t xml:space="preserve">Can decompose the behavior of each actor using </w:t>
+      </w:r>
+      <w:r>
+        <w:rPr>
+          <w:lang w:val="en-US"/>
+        </w:rPr>
+        <w:t xml:space="preserve">a process of functional decomposition. </w:t>
+      </w:r>
+    </w:p>
+    <w:p>
+      <w:pPr>
+        <w:pStyle w:val="ListParagraph"/>
+        <w:numPr>
+          <w:ilvl w:val="0"/>
+          <w:numId w:val="20"/>
+        </w:numPr>
+        <w:jc w:val="both"/>
+        <w:rPr>
+          <w:u w:val="single"/>
+          <w:lang w:val="en-US"/>
+        </w:rPr>
+      </w:pPr>
+      <w:r>
+        <w:rPr>
+          <w:lang w:val="en-US"/>
+        </w:rPr>
+        <w:t xml:space="preserve">Look at the bake a cake example in the notes. </w:t>
+      </w:r>
+      <w:r>
+        <w:rPr>
+          <w:lang w:val="en-US"/>
+        </w:rPr>
+        <w:t xml:space="preserve">                                                                                      </w:t>
+      </w:r>
+      <w:r>
+        <w:rPr>
+          <w:lang w:val="en-US"/>
+        </w:rPr>
+        <w:t xml:space="preserve">     </w:t>
+      </w:r>
+      <w:bookmarkStart w:id="0" w:name="_GoBack"/>
+      <w:bookmarkEnd w:id="0"/>
+    </w:p>
+    <w:p>
+      <w:pPr>
+        <w:pStyle w:val="ListParagraph"/>
+        <w:jc w:val="both"/>
+        <w:rPr>
+          <w:lang w:val="en-US"/>
+        </w:rPr>
+      </w:pPr>
     </w:p>
     <w:p>
       <w:pPr>
@@ -1290,7 +1694,7 @@
           <w:lang w:val="en-US"/>
         </w:rPr>
         <w:drawing>
-          <wp:anchor distT="0" distB="0" distL="114300" distR="114300" simplePos="0" relativeHeight="251659264" behindDoc="1" locked="0" layoutInCell="1" allowOverlap="1">
+          <wp:anchor distT="0" distB="0" distL="114300" distR="114300" simplePos="0" relativeHeight="251659264" behindDoc="1" locked="0" layoutInCell="1" allowOverlap="1" wp14:anchorId="18C9BF55" wp14:editId="0EBDE7E3">
             <wp:simplePos x="0" y="0"/>
             <wp:positionH relativeFrom="column">
               <wp:posOffset>304024</wp:posOffset>
@@ -1383,6 +1787,7 @@
           <w:u w:val="single"/>
           <w:lang w:val="en-US"/>
         </w:rPr>
+        <w:lastRenderedPageBreak/>
         <w:t>How to gather user stories</w:t>
       </w:r>
     </w:p>
@@ -1701,16 +2106,7 @@
           <w:color w:val="000000" w:themeColor="text1"/>
           <w:lang w:val="en-US"/>
         </w:rPr>
-        <w:t>mall/Appropriately sized: Should be size</w:t>
-      </w:r>
-      <w:bookmarkStart w:id="0" w:name="_GoBack"/>
-      <w:bookmarkEnd w:id="0"/>
-      <w:r>
-        <w:rPr>
-          <w:color w:val="000000" w:themeColor="text1"/>
-          <w:lang w:val="en-US"/>
-        </w:rPr>
-        <w:t xml:space="preserve"> relative to the iteration slice being used. </w:t>
+        <w:t xml:space="preserve">mall/Appropriately sized: Should be size relative to the iteration slice being used. </w:t>
       </w:r>
     </w:p>
     <w:p>
@@ -1734,7 +2130,6 @@
           <w:color w:val="000000" w:themeColor="text1"/>
           <w:lang w:val="en-US"/>
         </w:rPr>
-        <w:lastRenderedPageBreak/>
         <w:t>T</w:t>
       </w:r>
       <w:r>
@@ -2305,6 +2700,119 @@
     </w:lvl>
   </w:abstractNum>
   <w:abstractNum w:abstractNumId="4" w15:restartNumberingAfterBreak="0">
+    <w:nsid w:val="205D59D6"/>
+    <w:multiLevelType w:val="hybridMultilevel"/>
+    <w:tmpl w:val="67186F6C"/>
+    <w:lvl w:ilvl="0" w:tplc="C6E0040C">
+      <w:start w:val="1"/>
+      <w:numFmt w:val="bullet"/>
+      <w:lvlText w:val="▫"/>
+      <w:lvlJc w:val="left"/>
+      <w:pPr>
+        <w:ind w:left="720" w:hanging="360"/>
+      </w:pPr>
+      <w:rPr>
+        <w:rFonts w:ascii="Courier New" w:hAnsi="Courier New" w:hint="default"/>
+      </w:rPr>
+    </w:lvl>
+    <w:lvl w:ilvl="1" w:tplc="04090003" w:tentative="1">
+      <w:start w:val="1"/>
+      <w:numFmt w:val="bullet"/>
+      <w:lvlText w:val="o"/>
+      <w:lvlJc w:val="left"/>
+      <w:pPr>
+        <w:ind w:left="1440" w:hanging="360"/>
+      </w:pPr>
+      <w:rPr>
+        <w:rFonts w:ascii="Courier New" w:hAnsi="Courier New" w:cs="Courier New" w:hint="default"/>
+      </w:rPr>
+    </w:lvl>
+    <w:lvl w:ilvl="2" w:tplc="04090005" w:tentative="1">
+      <w:start w:val="1"/>
+      <w:numFmt w:val="bullet"/>
+      <w:lvlText w:val=""/>
+      <w:lvlJc w:val="left"/>
+      <w:pPr>
+        <w:ind w:left="2160" w:hanging="360"/>
+      </w:pPr>
+      <w:rPr>
+        <w:rFonts w:ascii="Wingdings" w:hAnsi="Wingdings" w:hint="default"/>
+      </w:rPr>
+    </w:lvl>
+    <w:lvl w:ilvl="3" w:tplc="04090001" w:tentative="1">
+      <w:start w:val="1"/>
+      <w:numFmt w:val="bullet"/>
+      <w:lvlText w:val=""/>
+      <w:lvlJc w:val="left"/>
+      <w:pPr>
+        <w:ind w:left="2880" w:hanging="360"/>
+      </w:pPr>
+      <w:rPr>
+        <w:rFonts w:ascii="Symbol" w:hAnsi="Symbol" w:hint="default"/>
+      </w:rPr>
+    </w:lvl>
+    <w:lvl w:ilvl="4" w:tplc="04090003" w:tentative="1">
+      <w:start w:val="1"/>
+      <w:numFmt w:val="bullet"/>
+      <w:lvlText w:val="o"/>
+      <w:lvlJc w:val="left"/>
+      <w:pPr>
+        <w:ind w:left="3600" w:hanging="360"/>
+      </w:pPr>
+      <w:rPr>
+        <w:rFonts w:ascii="Courier New" w:hAnsi="Courier New" w:cs="Courier New" w:hint="default"/>
+      </w:rPr>
+    </w:lvl>
+    <w:lvl w:ilvl="5" w:tplc="04090005" w:tentative="1">
+      <w:start w:val="1"/>
+      <w:numFmt w:val="bullet"/>
+      <w:lvlText w:val=""/>
+      <w:lvlJc w:val="left"/>
+      <w:pPr>
+        <w:ind w:left="4320" w:hanging="360"/>
+      </w:pPr>
+      <w:rPr>
+        <w:rFonts w:ascii="Wingdings" w:hAnsi="Wingdings" w:hint="default"/>
+      </w:rPr>
+    </w:lvl>
+    <w:lvl w:ilvl="6" w:tplc="04090001" w:tentative="1">
+      <w:start w:val="1"/>
+      <w:numFmt w:val="bullet"/>
+      <w:lvlText w:val=""/>
+      <w:lvlJc w:val="left"/>
+      <w:pPr>
+        <w:ind w:left="5040" w:hanging="360"/>
+      </w:pPr>
+      <w:rPr>
+        <w:rFonts w:ascii="Symbol" w:hAnsi="Symbol" w:hint="default"/>
+      </w:rPr>
+    </w:lvl>
+    <w:lvl w:ilvl="7" w:tplc="04090003" w:tentative="1">
+      <w:start w:val="1"/>
+      <w:numFmt w:val="bullet"/>
+      <w:lvlText w:val="o"/>
+      <w:lvlJc w:val="left"/>
+      <w:pPr>
+        <w:ind w:left="5760" w:hanging="360"/>
+      </w:pPr>
+      <w:rPr>
+        <w:rFonts w:ascii="Courier New" w:hAnsi="Courier New" w:cs="Courier New" w:hint="default"/>
+      </w:rPr>
+    </w:lvl>
+    <w:lvl w:ilvl="8" w:tplc="04090005" w:tentative="1">
+      <w:start w:val="1"/>
+      <w:numFmt w:val="bullet"/>
+      <w:lvlText w:val=""/>
+      <w:lvlJc w:val="left"/>
+      <w:pPr>
+        <w:ind w:left="6480" w:hanging="360"/>
+      </w:pPr>
+      <w:rPr>
+        <w:rFonts w:ascii="Wingdings" w:hAnsi="Wingdings" w:hint="default"/>
+      </w:rPr>
+    </w:lvl>
+  </w:abstractNum>
+  <w:abstractNum w:abstractNumId="5" w15:restartNumberingAfterBreak="0">
     <w:nsid w:val="218F31FB"/>
     <w:multiLevelType w:val="hybridMultilevel"/>
     <w:tmpl w:val="7284918E"/>
@@ -2417,7 +2925,7 @@
       </w:rPr>
     </w:lvl>
   </w:abstractNum>
-  <w:abstractNum w:abstractNumId="5" w15:restartNumberingAfterBreak="0">
+  <w:abstractNum w:abstractNumId="6" w15:restartNumberingAfterBreak="0">
     <w:nsid w:val="282D0E82"/>
     <w:multiLevelType w:val="hybridMultilevel"/>
     <w:tmpl w:val="6FDA57FE"/>
@@ -2530,7 +3038,7 @@
       </w:rPr>
     </w:lvl>
   </w:abstractNum>
-  <w:abstractNum w:abstractNumId="6" w15:restartNumberingAfterBreak="0">
+  <w:abstractNum w:abstractNumId="7" w15:restartNumberingAfterBreak="0">
     <w:nsid w:val="30E87788"/>
     <w:multiLevelType w:val="hybridMultilevel"/>
     <w:tmpl w:val="E8CA258E"/>
@@ -2643,7 +3151,7 @@
       </w:rPr>
     </w:lvl>
   </w:abstractNum>
-  <w:abstractNum w:abstractNumId="7" w15:restartNumberingAfterBreak="0">
+  <w:abstractNum w:abstractNumId="8" w15:restartNumberingAfterBreak="0">
     <w:nsid w:val="336F6363"/>
     <w:multiLevelType w:val="hybridMultilevel"/>
     <w:tmpl w:val="BAE8094A"/>
@@ -2756,7 +3264,7 @@
       </w:rPr>
     </w:lvl>
   </w:abstractNum>
-  <w:abstractNum w:abstractNumId="8" w15:restartNumberingAfterBreak="0">
+  <w:abstractNum w:abstractNumId="9" w15:restartNumberingAfterBreak="0">
     <w:nsid w:val="3A341AF6"/>
     <w:multiLevelType w:val="hybridMultilevel"/>
     <w:tmpl w:val="14A6887E"/>
@@ -2868,7 +3376,7 @@
       </w:rPr>
     </w:lvl>
   </w:abstractNum>
-  <w:abstractNum w:abstractNumId="9" w15:restartNumberingAfterBreak="0">
+  <w:abstractNum w:abstractNumId="10" w15:restartNumberingAfterBreak="0">
     <w:nsid w:val="3A8009E6"/>
     <w:multiLevelType w:val="hybridMultilevel"/>
     <w:tmpl w:val="C7F0E18C"/>
@@ -2981,7 +3489,7 @@
       </w:rPr>
     </w:lvl>
   </w:abstractNum>
-  <w:abstractNum w:abstractNumId="10" w15:restartNumberingAfterBreak="0">
+  <w:abstractNum w:abstractNumId="11" w15:restartNumberingAfterBreak="0">
     <w:nsid w:val="460A1E69"/>
     <w:multiLevelType w:val="hybridMultilevel"/>
     <w:tmpl w:val="B574C66C"/>
@@ -3094,7 +3602,7 @@
       </w:rPr>
     </w:lvl>
   </w:abstractNum>
-  <w:abstractNum w:abstractNumId="11" w15:restartNumberingAfterBreak="0">
+  <w:abstractNum w:abstractNumId="12" w15:restartNumberingAfterBreak="0">
     <w:nsid w:val="5C94698A"/>
     <w:multiLevelType w:val="hybridMultilevel"/>
     <w:tmpl w:val="394229EC"/>
@@ -3207,7 +3715,7 @@
       </w:rPr>
     </w:lvl>
   </w:abstractNum>
-  <w:abstractNum w:abstractNumId="12" w15:restartNumberingAfterBreak="0">
+  <w:abstractNum w:abstractNumId="13" w15:restartNumberingAfterBreak="0">
     <w:nsid w:val="6275662A"/>
     <w:multiLevelType w:val="hybridMultilevel"/>
     <w:tmpl w:val="77AA55F2"/>
@@ -3320,7 +3828,7 @@
       </w:rPr>
     </w:lvl>
   </w:abstractNum>
-  <w:abstractNum w:abstractNumId="13" w15:restartNumberingAfterBreak="0">
+  <w:abstractNum w:abstractNumId="14" w15:restartNumberingAfterBreak="0">
     <w:nsid w:val="6FF257C3"/>
     <w:multiLevelType w:val="multilevel"/>
     <w:tmpl w:val="287EC8CC"/>
@@ -3467,7 +3975,7 @@
       </w:rPr>
     </w:lvl>
   </w:abstractNum>
-  <w:abstractNum w:abstractNumId="14" w15:restartNumberingAfterBreak="0">
+  <w:abstractNum w:abstractNumId="15" w15:restartNumberingAfterBreak="0">
     <w:nsid w:val="73194F24"/>
     <w:multiLevelType w:val="hybridMultilevel"/>
     <w:tmpl w:val="9A145B1E"/>
@@ -3580,7 +4088,7 @@
       </w:rPr>
     </w:lvl>
   </w:abstractNum>
-  <w:abstractNum w:abstractNumId="15" w15:restartNumberingAfterBreak="0">
+  <w:abstractNum w:abstractNumId="16" w15:restartNumberingAfterBreak="0">
     <w:nsid w:val="76B71489"/>
     <w:multiLevelType w:val="hybridMultilevel"/>
     <w:tmpl w:val="1D826D54"/>
@@ -3693,7 +4201,7 @@
       </w:rPr>
     </w:lvl>
   </w:abstractNum>
-  <w:abstractNum w:abstractNumId="16" w15:restartNumberingAfterBreak="0">
+  <w:abstractNum w:abstractNumId="17" w15:restartNumberingAfterBreak="0">
     <w:nsid w:val="79213C3E"/>
     <w:multiLevelType w:val="hybridMultilevel"/>
     <w:tmpl w:val="B7F010EC"/>
@@ -3806,7 +4314,120 @@
       </w:rPr>
     </w:lvl>
   </w:abstractNum>
-  <w:abstractNum w:abstractNumId="17" w15:restartNumberingAfterBreak="0">
+  <w:abstractNum w:abstractNumId="18" w15:restartNumberingAfterBreak="0">
+    <w:nsid w:val="7E09751D"/>
+    <w:multiLevelType w:val="hybridMultilevel"/>
+    <w:tmpl w:val="6262D0BA"/>
+    <w:lvl w:ilvl="0" w:tplc="C6E0040C">
+      <w:start w:val="1"/>
+      <w:numFmt w:val="bullet"/>
+      <w:lvlText w:val="▫"/>
+      <w:lvlJc w:val="left"/>
+      <w:pPr>
+        <w:ind w:left="720" w:hanging="360"/>
+      </w:pPr>
+      <w:rPr>
+        <w:rFonts w:ascii="Courier New" w:hAnsi="Courier New" w:hint="default"/>
+      </w:rPr>
+    </w:lvl>
+    <w:lvl w:ilvl="1" w:tplc="04090003" w:tentative="1">
+      <w:start w:val="1"/>
+      <w:numFmt w:val="bullet"/>
+      <w:lvlText w:val="o"/>
+      <w:lvlJc w:val="left"/>
+      <w:pPr>
+        <w:ind w:left="1440" w:hanging="360"/>
+      </w:pPr>
+      <w:rPr>
+        <w:rFonts w:ascii="Courier New" w:hAnsi="Courier New" w:cs="Courier New" w:hint="default"/>
+      </w:rPr>
+    </w:lvl>
+    <w:lvl w:ilvl="2" w:tplc="04090005" w:tentative="1">
+      <w:start w:val="1"/>
+      <w:numFmt w:val="bullet"/>
+      <w:lvlText w:val=""/>
+      <w:lvlJc w:val="left"/>
+      <w:pPr>
+        <w:ind w:left="2160" w:hanging="360"/>
+      </w:pPr>
+      <w:rPr>
+        <w:rFonts w:ascii="Wingdings" w:hAnsi="Wingdings" w:hint="default"/>
+      </w:rPr>
+    </w:lvl>
+    <w:lvl w:ilvl="3" w:tplc="04090001" w:tentative="1">
+      <w:start w:val="1"/>
+      <w:numFmt w:val="bullet"/>
+      <w:lvlText w:val=""/>
+      <w:lvlJc w:val="left"/>
+      <w:pPr>
+        <w:ind w:left="2880" w:hanging="360"/>
+      </w:pPr>
+      <w:rPr>
+        <w:rFonts w:ascii="Symbol" w:hAnsi="Symbol" w:hint="default"/>
+      </w:rPr>
+    </w:lvl>
+    <w:lvl w:ilvl="4" w:tplc="04090003" w:tentative="1">
+      <w:start w:val="1"/>
+      <w:numFmt w:val="bullet"/>
+      <w:lvlText w:val="o"/>
+      <w:lvlJc w:val="left"/>
+      <w:pPr>
+        <w:ind w:left="3600" w:hanging="360"/>
+      </w:pPr>
+      <w:rPr>
+        <w:rFonts w:ascii="Courier New" w:hAnsi="Courier New" w:cs="Courier New" w:hint="default"/>
+      </w:rPr>
+    </w:lvl>
+    <w:lvl w:ilvl="5" w:tplc="04090005" w:tentative="1">
+      <w:start w:val="1"/>
+      <w:numFmt w:val="bullet"/>
+      <w:lvlText w:val=""/>
+      <w:lvlJc w:val="left"/>
+      <w:pPr>
+        <w:ind w:left="4320" w:hanging="360"/>
+      </w:pPr>
+      <w:rPr>
+        <w:rFonts w:ascii="Wingdings" w:hAnsi="Wingdings" w:hint="default"/>
+      </w:rPr>
+    </w:lvl>
+    <w:lvl w:ilvl="6" w:tplc="04090001" w:tentative="1">
+      <w:start w:val="1"/>
+      <w:numFmt w:val="bullet"/>
+      <w:lvlText w:val=""/>
+      <w:lvlJc w:val="left"/>
+      <w:pPr>
+        <w:ind w:left="5040" w:hanging="360"/>
+      </w:pPr>
+      <w:rPr>
+        <w:rFonts w:ascii="Symbol" w:hAnsi="Symbol" w:hint="default"/>
+      </w:rPr>
+    </w:lvl>
+    <w:lvl w:ilvl="7" w:tplc="04090003" w:tentative="1">
+      <w:start w:val="1"/>
+      <w:numFmt w:val="bullet"/>
+      <w:lvlText w:val="o"/>
+      <w:lvlJc w:val="left"/>
+      <w:pPr>
+        <w:ind w:left="5760" w:hanging="360"/>
+      </w:pPr>
+      <w:rPr>
+        <w:rFonts w:ascii="Courier New" w:hAnsi="Courier New" w:cs="Courier New" w:hint="default"/>
+      </w:rPr>
+    </w:lvl>
+    <w:lvl w:ilvl="8" w:tplc="04090005" w:tentative="1">
+      <w:start w:val="1"/>
+      <w:numFmt w:val="bullet"/>
+      <w:lvlText w:val=""/>
+      <w:lvlJc w:val="left"/>
+      <w:pPr>
+        <w:ind w:left="6480" w:hanging="360"/>
+      </w:pPr>
+      <w:rPr>
+        <w:rFonts w:ascii="Wingdings" w:hAnsi="Wingdings" w:hint="default"/>
+      </w:rPr>
+    </w:lvl>
+  </w:abstractNum>
+  <w:abstractNum w:abstractNumId="19" w15:restartNumberingAfterBreak="0">
     <w:nsid w:val="7E585D35"/>
     <w:multiLevelType w:val="hybridMultilevel"/>
     <w:tmpl w:val="F27AD67A"/>
@@ -3922,7 +4543,7 @@
     <w:abstractNumId w:val="0"/>
   </w:num>
   <w:num w:numId="2">
-    <w:abstractNumId w:val="4"/>
+    <w:abstractNumId w:val="5"/>
   </w:num>
   <w:num w:numId="3">
     <w:abstractNumId w:val="1"/>
@@ -3931,46 +4552,52 @@
     <w:abstractNumId w:val="3"/>
   </w:num>
   <w:num w:numId="5">
-    <w:abstractNumId w:val="7"/>
+    <w:abstractNumId w:val="8"/>
   </w:num>
   <w:num w:numId="6">
-    <w:abstractNumId w:val="16"/>
+    <w:abstractNumId w:val="17"/>
   </w:num>
   <w:num w:numId="7">
-    <w:abstractNumId w:val="17"/>
+    <w:abstractNumId w:val="19"/>
   </w:num>
   <w:num w:numId="8">
-    <w:abstractNumId w:val="10"/>
+    <w:abstractNumId w:val="11"/>
   </w:num>
   <w:num w:numId="9">
-    <w:abstractNumId w:val="11"/>
+    <w:abstractNumId w:val="12"/>
   </w:num>
   <w:num w:numId="10">
-    <w:abstractNumId w:val="8"/>
+    <w:abstractNumId w:val="9"/>
   </w:num>
   <w:num w:numId="11">
-    <w:abstractNumId w:val="5"/>
+    <w:abstractNumId w:val="6"/>
   </w:num>
   <w:num w:numId="12">
     <w:abstractNumId w:val="2"/>
   </w:num>
   <w:num w:numId="13">
+    <w:abstractNumId w:val="15"/>
+  </w:num>
+  <w:num w:numId="14">
+    <w:abstractNumId w:val="10"/>
+  </w:num>
+  <w:num w:numId="15">
+    <w:abstractNumId w:val="13"/>
+  </w:num>
+  <w:num w:numId="16">
+    <w:abstractNumId w:val="16"/>
+  </w:num>
+  <w:num w:numId="17">
+    <w:abstractNumId w:val="7"/>
+  </w:num>
+  <w:num w:numId="18">
     <w:abstractNumId w:val="14"/>
   </w:num>
-  <w:num w:numId="14">
-    <w:abstractNumId w:val="9"/>
+  <w:num w:numId="19">
+    <w:abstractNumId w:val="4"/>
   </w:num>
-  <w:num w:numId="15">
-    <w:abstractNumId w:val="12"/>
-  </w:num>
-  <w:num w:numId="16">
-    <w:abstractNumId w:val="15"/>
-  </w:num>
-  <w:num w:numId="17">
-    <w:abstractNumId w:val="6"/>
-  </w:num>
-  <w:num w:numId="18">
-    <w:abstractNumId w:val="13"/>
+  <w:num w:numId="20">
+    <w:abstractNumId w:val="18"/>
   </w:num>
 </w:numbering>
 </file>

</xml_diff>